<commit_message>
vyznaceny pokrok v zadani
</commit_message>
<xml_diff>
--- a/2023-IAU-zadanie-projektu.docx
+++ b/2023-IAU-zadanie-projektu.docx
@@ -1963,7 +1963,6 @@
           <w:b/>
           <w:sz w:val="20"/>
           <w:szCs w:val="20"/>
-          <w:lang w:val="en-US"/>
         </w:rPr>
       </w:pPr>
       <w:r>
@@ -2886,9 +2885,17 @@
           <w:rFonts w:ascii="Lora" w:eastAsia="Lora" w:hAnsi="Lora" w:cs="Lora"/>
           <w:sz w:val="20"/>
           <w:szCs w:val="20"/>
+        </w:rPr>
+      </w:pPr>
+      <w:r>
+        <w:rPr>
+          <w:rFonts w:ascii="Lora" w:eastAsia="Lora" w:hAnsi="Lora" w:cs="Lora"/>
+          <w:sz w:val="20"/>
+          <w:szCs w:val="20"/>
           <w:highlight w:val="green"/>
         </w:rPr>
-      </w:pPr>
+        <w:t xml:space="preserve">(1b) Analýza jednotlivých atribútov: pre zvolené významné atribúty (min 10) analyzujte ich distribúcie </w:t>
+      </w:r>
       <w:r>
         <w:rPr>
           <w:rFonts w:ascii="Lora" w:eastAsia="Lora" w:hAnsi="Lora" w:cs="Lora"/>
@@ -2896,7 +2903,23 @@
           <w:szCs w:val="20"/>
           <w:highlight w:val="green"/>
         </w:rPr>
-        <w:t>(1b) Analýza jednotlivých atribútov: pre zvolené významné atribúty (min 10) analyzujte ich distribúcie a základné deskriptívne štatistiky</w:t>
+        <w:t>a základné deskriptívne štatistiky</w:t>
+      </w:r>
+      <w:r>
+        <w:rPr>
+          <w:rFonts w:ascii="Lora" w:eastAsia="Lora" w:hAnsi="Lora" w:cs="Lora"/>
+          <w:sz w:val="20"/>
+          <w:szCs w:val="20"/>
+        </w:rPr>
+        <w:t xml:space="preserve">. </w:t>
+      </w:r>
+      <w:r>
+        <w:rPr>
+          <w:rFonts w:ascii="Lora" w:eastAsia="Lora" w:hAnsi="Lora" w:cs="Lora"/>
+          <w:sz w:val="20"/>
+          <w:szCs w:val="20"/>
+        </w:rPr>
+        <w:t xml:space="preserve"> </w:t>
       </w:r>
       <w:r>
         <w:rPr>
@@ -2905,16 +2928,7 @@
           <w:szCs w:val="20"/>
           <w:highlight w:val="lightGray"/>
         </w:rPr>
-        <w:t xml:space="preserve">. </w:t>
-      </w:r>
-      <w:r>
-        <w:rPr>
-          <w:rFonts w:ascii="Lora" w:eastAsia="Lora" w:hAnsi="Lora" w:cs="Lora"/>
-          <w:sz w:val="20"/>
-          <w:szCs w:val="20"/>
-          <w:highlight w:val="lightGray"/>
-        </w:rPr>
-        <w:t xml:space="preserve"> Mám iba 8 analyzovaných</w:t>
+        <w:t>Mám iba 8 analyzovaných</w:t>
       </w:r>
     </w:p>
     <w:p>
@@ -2935,8 +2949,34 @@
           <w:rFonts w:ascii="Lora" w:eastAsia="Lora" w:hAnsi="Lora" w:cs="Lora"/>
           <w:sz w:val="20"/>
           <w:szCs w:val="20"/>
-        </w:rPr>
-        <w:t>(1b) Párová analýza dát: Identifikujte vzťahy a závislostí medzi dvojicami atribútov, napr. korelácie.</w:t>
+          <w:highlight w:val="green"/>
+        </w:rPr>
+        <w:t>(1b) Párová analýza dát: Identifikujte vzťahy a závislostí medzi dvojicami atribútov, napr. korelácie</w:t>
+      </w:r>
+      <w:r>
+        <w:rPr>
+          <w:rFonts w:ascii="Lora" w:eastAsia="Lora" w:hAnsi="Lora" w:cs="Lora"/>
+          <w:sz w:val="20"/>
+          <w:szCs w:val="20"/>
+        </w:rPr>
+        <w:t>.</w:t>
+      </w:r>
+      <w:r>
+        <w:rPr>
+          <w:rFonts w:ascii="Lora" w:eastAsia="Lora" w:hAnsi="Lora" w:cs="Lora"/>
+          <w:sz w:val="20"/>
+          <w:szCs w:val="20"/>
+        </w:rPr>
+        <w:t xml:space="preserve"> </w:t>
+      </w:r>
+      <w:r>
+        <w:rPr>
+          <w:rFonts w:ascii="Lora" w:eastAsia="Lora" w:hAnsi="Lora" w:cs="Lora"/>
+          <w:sz w:val="20"/>
+          <w:szCs w:val="20"/>
+          <w:highlight w:val="lightGray"/>
+        </w:rPr>
+        <w:t>Chýba záver k poslednej analýze</w:t>
       </w:r>
     </w:p>
     <w:p>

</xml_diff>